<commit_message>
Correction des fautes dans l affichage de l interface
</commit_message>
<xml_diff>
--- a/Outil-Socle-MOS/Notice/draft_notice_utilisateur_rapport_plugin_socle_adeupa.docx
+++ b/Outil-Socle-MOS/Notice/draft_notice_utilisateur_rapport_plugin_socle_adeupa.docx
@@ -1643,7 +1643,6 @@
           <w:lang w:val="fr-FR"/>
         </w:rPr>
       </w:pPr>
-      <w:bookmarkStart w:id="0" w:name="_GoBack"/>
       <w:r>
         <w:rPr>
           <w:sz w:val="24"/>
@@ -2063,7 +2062,7 @@
           </mc:Choice>
           <mc:Fallback>
             <w:pict>
-              <v:group id="_x0000_s1026" o:spid="_x0000_s1026" o:spt="203" style="position:absolute;left:0pt;margin-left:-26.9pt;margin-top:424.2pt;height:244.05pt;width:450.1pt;mso-position-vertical-relative:page;mso-wrap-distance-bottom:0pt;mso-wrap-distance-top:0pt;z-index:251662336;mso-width-relative:page;mso-height-relative:page;" coordorigin="11111,23398" coordsize="9002,4881" o:gfxdata="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">
+              <v:group id="_x0000_s1026" o:spid="_x0000_s1026" o:spt="203" style="position:absolute;left:0pt;margin-left:-26.9pt;margin-top:424.2pt;height:244.05pt;width:450.1pt;mso-position-vertical-relative:page;mso-wrap-distance-bottom:0pt;mso-wrap-distance-top:0pt;z-index:251662336;mso-width-relative:page;mso-height-relative:page;" coordorigin="11111,23398" coordsize="9002,4881" o:gfxdata="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">
                 <o:lock v:ext="edit" aspectratio="f"/>
                 <v:shape id="_x0000_s1026" o:spid="_x0000_s1026" o:spt="75" alt="04_comparaison_socle" type="#_x0000_t75" style="position:absolute;left:11498;top:23398;height:4881;width:8301;" filled="f" o:preferrelative="t" stroked="f" coordsize="21600,21600" o:gfxdata="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">
                   <v:fill on="f" focussize="0,0"/>
@@ -2193,7 +2192,6 @@
           </mc:Fallback>
         </mc:AlternateContent>
       </w:r>
-      <w:bookmarkEnd w:id="0"/>
     </w:p>
     <w:p>
       <w:pPr>
@@ -2336,6 +2334,28 @@
         </w:rPr>
         <w:t>Sur cette interface, il nous suffit donc de sélectionner nos deux socles à comparer, puis le nom de la couche à crééer pour effectuer une comparaison. La comparaison s’effectue dans un premier temps par intersection entre les couches, ce qui permet de garder les anciennes comme les nouvelles découpes (cas par exemple où une découpe à eu lieux manuellement sur le socle t0). Ensuite, on regroupe les micros morceaux de route qui ont été générés pour avoir une nouvelle base géométrique. Lors de ces découpes, on attribue les nouveaux et anciens code à la parcelle en faisant bien attention à récupérer les données de toutes les dates présentes. Pour finir on réattribut les codes des années précédentes, lorsque les évolution détéctés ne sont pas cohérentes. (CF Schéma 4)</w:t>
       </w:r>
+    </w:p>
+    <w:p>
+      <w:pPr>
+        <w:numPr>
+          <w:ilvl w:val="0"/>
+          <w:numId w:val="0"/>
+        </w:numPr>
+        <w:ind w:firstLine="420" w:firstLineChars="0"/>
+        <w:rPr>
+          <w:rFonts w:hint="default"/>
+          <w:lang w:val="fr-FR"/>
+        </w:rPr>
+      </w:pPr>
+      <w:r>
+        <w:rPr>
+          <w:rFonts w:hint="default"/>
+          <w:lang w:val="fr-FR"/>
+        </w:rPr>
+        <w:t>Les champs pour la couche multi date qui sont récupérés sont les chamb subdi_sirs, code4_x, lib4_x et remarque_x. Pour les quatres derniers champs, il est préférable de les avoirs sous le format d’année ‘AAAA’ (Ex: code4_2018, lib4_2018, remarque_2018). Le cas se présentait principalement pour les champs remarques ce qui peut empecher de retrouver l’information, mais ne fait pas planter le programme. Un seul champ est réellement sensible pour le programme : le champ géoémtrie ‘geom’.</w:t>
+      </w:r>
+      <w:bookmarkStart w:id="0" w:name="_GoBack"/>
+      <w:bookmarkEnd w:id="0"/>
     </w:p>
     <w:p>
       <w:pPr>
@@ -2867,7 +2887,7 @@
             <w:pict>
               <v:group id="_x0000_s1026" o:spid="_x0000_s1026" o:spt="203" style="position:absolute;left:0pt;margin-left:-28.6pt;margin-top:55.05pt;height:483.4pt;width:437.1pt;mso-wrap-distance-bottom:0pt;mso-wrap-distance-top:0pt;z-index:251663360;mso-width-relative:page;mso-height-relative:page;" coordorigin="11058,37066" coordsize="8742,9668" o:gfxdata="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">
                 <o:lock v:ext="edit" aspectratio="f"/>
-                <v:group id="_x0000_s1026" o:spid="_x0000_s1026" o:spt="203" style="position:absolute;left:11060;top:37066;height:9668;width:8741;" coordorigin="11193,37193" coordsize="8741,9668" o:gfxdata="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">
+                <v:group id="_x0000_s1026" o:spid="_x0000_s1026" o:spt="203" style="position:absolute;left:11060;top:37066;height:9668;width:8741;" coordorigin="11193,37193" coordsize="8741,9668" o:gfxdata="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">
                   <o:lock v:ext="edit" aspectratio="f"/>
                   <v:shape id="_x0000_s1026" o:spid="_x0000_s1026" o:spt="75" alt="retro_evolution" type="#_x0000_t75" style="position:absolute;left:11630;top:37193;height:9669;width:8304;" filled="f" o:preferrelative="t" stroked="f" coordsize="21600,21600" o:gfxdata="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">
                     <v:fill on="f" focussize="0,0"/>
@@ -3178,6 +3198,7 @@
       <w:pPr>
         <w:widowControl w:val="0"/>
         <w:numPr>
+          <w:ilvl w:val="0"/>
           <w:numId w:val="0"/>
         </w:numPr>
         <w:jc w:val="both"/>
@@ -3191,6 +3212,7 @@
       <w:pPr>
         <w:widowControl w:val="0"/>
         <w:numPr>
+          <w:ilvl w:val="0"/>
           <w:numId w:val="0"/>
         </w:numPr>
         <w:jc w:val="both"/>
@@ -3204,6 +3226,7 @@
       <w:pPr>
         <w:widowControl w:val="0"/>
         <w:numPr>
+          <w:ilvl w:val="0"/>
           <w:numId w:val="0"/>
         </w:numPr>
         <w:ind w:firstLine="420" w:firstLineChars="0"/>
@@ -3225,6 +3248,7 @@
       <w:pPr>
         <w:widowControl w:val="0"/>
         <w:numPr>
+          <w:ilvl w:val="0"/>
           <w:numId w:val="0"/>
         </w:numPr>
         <w:ind w:firstLine="420" w:firstLineChars="0"/>

</xml_diff>